<commit_message>
added facsimile section, started with transcription
</commit_message>
<xml_diff>
--- a/templates/tei-metadata-form-for-philologists.docx
+++ b/templates/tei-metadata-form-for-philologists.docx
@@ -72,13 +72,47 @@
           <w:bCs/>
         </w:rPr>
       </w:pPr>
+      <w:proofErr w:type="spellStart"/>
       <w:r>
         <w:rPr>
           <w:b/>
           <w:bCs/>
         </w:rPr>
-        <w:t>Metadata compiled by</w:t>
+        <w:t>Metadata</w:t>
       </w:r>
+      <w:proofErr w:type="spellEnd"/>
+      <w:r>
+        <w:rPr>
+          <w:b/>
+          <w:bCs/>
+        </w:rPr>
+        <w:t xml:space="preserve"> </w:t>
+      </w:r>
+      <w:proofErr w:type="spellStart"/>
+      <w:r>
+        <w:rPr>
+          <w:b/>
+          <w:bCs/>
+        </w:rPr>
+        <w:t>compiled</w:t>
+      </w:r>
+      <w:proofErr w:type="spellEnd"/>
+      <w:r>
+        <w:rPr>
+          <w:b/>
+          <w:bCs/>
+        </w:rPr>
+        <w:t xml:space="preserve"> </w:t>
+      </w:r>
+      <w:proofErr w:type="spellStart"/>
+      <w:r>
+        <w:rPr>
+          <w:b/>
+          <w:bCs/>
+        </w:rPr>
+        <w:t>by</w:t>
+      </w:r>
+      <w:proofErr w:type="spellEnd"/>
     </w:p>
     <w:tbl>
       <w:tblPr>
@@ -96,12 +130,14 @@
             <w:tcW w:w="2689" w:type="dxa"/>
           </w:tcPr>
           <w:p>
+            <w:proofErr w:type="spellStart"/>
             <w:r>
               <w:t>F</w:t>
             </w:r>
             <w:r>
               <w:t>orename</w:t>
             </w:r>
+            <w:proofErr w:type="spellEnd"/>
           </w:p>
         </w:tc>
         <w:tc>
@@ -117,12 +153,14 @@
             <w:tcW w:w="2689" w:type="dxa"/>
           </w:tcPr>
           <w:p>
+            <w:proofErr w:type="spellStart"/>
             <w:r>
               <w:t>S</w:t>
             </w:r>
             <w:r>
               <w:t>urname</w:t>
             </w:r>
+            <w:proofErr w:type="spellEnd"/>
           </w:p>
         </w:tc>
         <w:tc>
@@ -245,8 +283,19 @@
                 <w:szCs w:val="16"/>
                 <w:lang w:val="en-US"/>
               </w:rPr>
-              <w:t>, professor,..</w:t>
-            </w:r>
+              <w:t xml:space="preserve">, </w:t>
+            </w:r>
+            <w:proofErr w:type="gramStart"/>
+            <w:r>
+              <w:rPr>
+                <w:color w:val="808080" w:themeColor="background1" w:themeShade="80"/>
+                <w:sz w:val="16"/>
+                <w:szCs w:val="16"/>
+                <w:lang w:val="en-US"/>
+              </w:rPr>
+              <w:t>professor,..</w:t>
+            </w:r>
+            <w:proofErr w:type="gramEnd"/>
           </w:p>
         </w:tc>
         <w:tc>
@@ -606,7 +655,13 @@
               <w:rPr>
                 <w:lang w:val="en-US"/>
               </w:rPr>
-              <w:t>Signature</w:t>
+              <w:t>Shelf n</w:t>
+            </w:r>
+            <w:r>
+              <w:rPr>
+                <w:lang w:val="en-US"/>
+              </w:rPr>
+              <w:t>umber</w:t>
             </w:r>
             <w:r>
               <w:rPr>
@@ -621,66 +676,69 @@
                 <w:szCs w:val="16"/>
                 <w:lang w:val="en-US"/>
               </w:rPr>
-              <w:t>e.g.</w:t>
-            </w:r>
-            <w:r>
-              <w:rPr>
-                <w:color w:val="808080" w:themeColor="background1" w:themeShade="80"/>
-                <w:sz w:val="16"/>
-                <w:szCs w:val="16"/>
-                <w:lang w:val="en-US"/>
-              </w:rPr>
-              <w:t>:</w:t>
-            </w:r>
-            <w:r>
-              <w:rPr>
-                <w:color w:val="808080" w:themeColor="background1" w:themeShade="80"/>
-                <w:sz w:val="16"/>
-                <w:szCs w:val="16"/>
-                <w:lang w:val="en-US"/>
-              </w:rPr>
-              <w:t xml:space="preserve"> </w:t>
-            </w:r>
-            <w:r>
-              <w:rPr>
-                <w:color w:val="808080" w:themeColor="background1" w:themeShade="80"/>
-                <w:sz w:val="16"/>
-                <w:szCs w:val="16"/>
-                <w:lang w:val="en-US"/>
-              </w:rPr>
-              <w:t>ÖNB Cod. Slav. 42</w:t>
-            </w:r>
-          </w:p>
-        </w:tc>
-        <w:tc>
-          <w:tcPr>
-            <w:tcW w:w="6373" w:type="dxa"/>
-          </w:tcPr>
-          <w:p>
-            <w:pPr>
-              <w:rPr>
-                <w:lang w:val="en-US"/>
-              </w:rPr>
-            </w:pPr>
-          </w:p>
-        </w:tc>
-      </w:tr>
-      <w:tr>
-        <w:tc>
-          <w:tcPr>
-            <w:tcW w:w="2689" w:type="dxa"/>
-          </w:tcPr>
-          <w:p>
-            <w:pPr>
-              <w:rPr>
-                <w:lang w:val="en-US"/>
-              </w:rPr>
-            </w:pPr>
-            <w:r>
-              <w:rPr>
-                <w:lang w:val="en-US"/>
-              </w:rPr>
-              <w:t>Alternative Signature(s)</w:t>
+              <w:t xml:space="preserve">e.g.: </w:t>
+            </w:r>
+            <w:r>
+              <w:rPr>
+                <w:color w:val="808080" w:themeColor="background1" w:themeShade="80"/>
+                <w:sz w:val="16"/>
+                <w:szCs w:val="16"/>
+                <w:lang w:val="en-US"/>
+              </w:rPr>
+              <w:t xml:space="preserve">ÖNB Cod. </w:t>
+            </w:r>
+            <w:r>
+              <w:rPr>
+                <w:color w:val="808080" w:themeColor="background1" w:themeShade="80"/>
+                <w:sz w:val="16"/>
+                <w:szCs w:val="16"/>
+                <w:lang w:val="en-US"/>
+              </w:rPr>
+              <w:t>Slav. 42</w:t>
+            </w:r>
+          </w:p>
+        </w:tc>
+        <w:tc>
+          <w:tcPr>
+            <w:tcW w:w="6373" w:type="dxa"/>
+          </w:tcPr>
+          <w:p>
+            <w:pPr>
+              <w:rPr>
+                <w:lang w:val="en-US"/>
+              </w:rPr>
+            </w:pPr>
+          </w:p>
+        </w:tc>
+      </w:tr>
+      <w:tr>
+        <w:tc>
+          <w:tcPr>
+            <w:tcW w:w="2689" w:type="dxa"/>
+          </w:tcPr>
+          <w:p>
+            <w:pPr>
+              <w:rPr>
+                <w:lang w:val="en-US"/>
+              </w:rPr>
+            </w:pPr>
+            <w:r>
+              <w:rPr>
+                <w:lang w:val="en-US"/>
+              </w:rPr>
+              <w:t xml:space="preserve">Alternative </w:t>
+            </w:r>
+            <w:r>
+              <w:rPr>
+                <w:lang w:val="en-US"/>
+              </w:rPr>
+              <w:t>shelf number</w:t>
+            </w:r>
+            <w:r>
+              <w:rPr>
+                <w:lang w:val="en-US"/>
+              </w:rPr>
+              <w:t>(s)</w:t>
             </w:r>
             <w:r>
               <w:rPr>
@@ -810,8 +868,39 @@
                 <w:szCs w:val="16"/>
                 <w:lang w:val="en-US"/>
               </w:rPr>
-              <w:t>Codex Millenarius Maior</w:t>
-            </w:r>
+              <w:t xml:space="preserve">Codex </w:t>
+            </w:r>
+            <w:proofErr w:type="spellStart"/>
+            <w:r>
+              <w:rPr>
+                <w:color w:val="808080" w:themeColor="background1" w:themeShade="80"/>
+                <w:sz w:val="16"/>
+                <w:szCs w:val="16"/>
+                <w:lang w:val="en-US"/>
+              </w:rPr>
+              <w:t>Millenarius</w:t>
+            </w:r>
+            <w:proofErr w:type="spellEnd"/>
+            <w:r>
+              <w:rPr>
+                <w:color w:val="808080" w:themeColor="background1" w:themeShade="80"/>
+                <w:sz w:val="16"/>
+                <w:szCs w:val="16"/>
+                <w:lang w:val="en-US"/>
+              </w:rPr>
+              <w:t xml:space="preserve"> </w:t>
+            </w:r>
+            <w:proofErr w:type="spellStart"/>
+            <w:r>
+              <w:rPr>
+                <w:color w:val="808080" w:themeColor="background1" w:themeShade="80"/>
+                <w:sz w:val="16"/>
+                <w:szCs w:val="16"/>
+                <w:lang w:val="en-US"/>
+              </w:rPr>
+              <w:t>Maior</w:t>
+            </w:r>
+            <w:proofErr w:type="spellEnd"/>
           </w:p>
         </w:tc>
         <w:tc>
@@ -886,7 +975,27 @@
                 <w:szCs w:val="16"/>
                 <w:lang w:val="en-US"/>
               </w:rPr>
-              <w:t xml:space="preserve"> century, 1050-1100,… </w:t>
+              <w:t xml:space="preserve"> century, 1050-</w:t>
+            </w:r>
+            <w:proofErr w:type="gramStart"/>
+            <w:r>
+              <w:rPr>
+                <w:color w:val="808080" w:themeColor="background1" w:themeShade="80"/>
+                <w:sz w:val="16"/>
+                <w:szCs w:val="16"/>
+                <w:lang w:val="en-US"/>
+              </w:rPr>
+              <w:t>1100,…</w:t>
+            </w:r>
+            <w:proofErr w:type="gramEnd"/>
+            <w:r>
+              <w:rPr>
+                <w:color w:val="808080" w:themeColor="background1" w:themeShade="80"/>
+                <w:sz w:val="16"/>
+                <w:szCs w:val="16"/>
+                <w:lang w:val="en-US"/>
+              </w:rPr>
+              <w:t xml:space="preserve"> </w:t>
             </w:r>
           </w:p>
         </w:tc>
@@ -1078,7 +1187,27 @@
                 <w:szCs w:val="16"/>
                 <w:lang w:val="en-US"/>
               </w:rPr>
-              <w:t xml:space="preserve">e.g.: codex, scroll,… </w:t>
+              <w:t xml:space="preserve">e.g.: codex, </w:t>
+            </w:r>
+            <w:proofErr w:type="gramStart"/>
+            <w:r>
+              <w:rPr>
+                <w:color w:val="808080" w:themeColor="background1" w:themeShade="80"/>
+                <w:sz w:val="16"/>
+                <w:szCs w:val="16"/>
+                <w:lang w:val="en-US"/>
+              </w:rPr>
+              <w:t>scroll,…</w:t>
+            </w:r>
+            <w:proofErr w:type="gramEnd"/>
+            <w:r>
+              <w:rPr>
+                <w:color w:val="808080" w:themeColor="background1" w:themeShade="80"/>
+                <w:sz w:val="16"/>
+                <w:szCs w:val="16"/>
+                <w:lang w:val="en-US"/>
+              </w:rPr>
+              <w:t xml:space="preserve"> </w:t>
             </w:r>
           </w:p>
         </w:tc>
@@ -1139,7 +1268,27 @@
                 <w:szCs w:val="16"/>
                 <w:lang w:val="en-US"/>
               </w:rPr>
-              <w:t xml:space="preserve"> paper; optional: more specific description (e.g.: high quality vellum, goat parchment, Italian paper,…)</w:t>
+              <w:t xml:space="preserve"> paper; optional: more specific description (e.g.: high quality vellum, goat parchment, Italian </w:t>
+            </w:r>
+            <w:proofErr w:type="gramStart"/>
+            <w:r>
+              <w:rPr>
+                <w:color w:val="808080" w:themeColor="background1" w:themeShade="80"/>
+                <w:sz w:val="16"/>
+                <w:szCs w:val="16"/>
+                <w:lang w:val="en-US"/>
+              </w:rPr>
+              <w:t>paper,…</w:t>
+            </w:r>
+            <w:proofErr w:type="gramEnd"/>
+            <w:r>
+              <w:rPr>
+                <w:color w:val="808080" w:themeColor="background1" w:themeShade="80"/>
+                <w:sz w:val="16"/>
+                <w:szCs w:val="16"/>
+                <w:lang w:val="en-US"/>
+              </w:rPr>
+              <w:t>)</w:t>
             </w:r>
           </w:p>
         </w:tc>
@@ -1277,11 +1426,16 @@
           </w:tcPr>
           <w:p>
             <w:r>
-              <w:t>Folio w</w:t>
+              <w:t xml:space="preserve">Folio </w:t>
+            </w:r>
+            <w:proofErr w:type="spellStart"/>
+            <w:r>
+              <w:t>w</w:t>
             </w:r>
             <w:r>
               <w:t>idth</w:t>
             </w:r>
+            <w:proofErr w:type="spellEnd"/>
           </w:p>
           <w:p>
             <w:r>
@@ -1328,7 +1482,7 @@
                 <w:lang w:val="en-US"/>
               </w:rPr>
               <w:lastRenderedPageBreak/>
-              <w:t>Collation</w:t>
+              <w:t>Quires</w:t>
             </w:r>
           </w:p>
           <w:p>
@@ -1433,8 +1587,13 @@
           </w:tcPr>
           <w:p>
             <w:r>
-              <w:t>Binding description</w:t>
-            </w:r>
+              <w:t xml:space="preserve">Binding </w:t>
+            </w:r>
+            <w:proofErr w:type="spellStart"/>
+            <w:r>
+              <w:t>description</w:t>
+            </w:r>
+            <w:proofErr w:type="spellEnd"/>
           </w:p>
           <w:p>
             <w:r>
@@ -1664,7 +1823,27 @@
                 <w:szCs w:val="16"/>
                 <w:lang w:val="en-US"/>
               </w:rPr>
-              <w:t xml:space="preserve">(leave blank </w:t>
+              <w:t>(</w:t>
+            </w:r>
+            <w:proofErr w:type="gramStart"/>
+            <w:r>
+              <w:rPr>
+                <w:color w:val="808080" w:themeColor="background1" w:themeShade="80"/>
+                <w:sz w:val="16"/>
+                <w:szCs w:val="16"/>
+                <w:lang w:val="en-US"/>
+              </w:rPr>
+              <w:t>leave</w:t>
+            </w:r>
+            <w:proofErr w:type="gramEnd"/>
+            <w:r>
+              <w:rPr>
+                <w:color w:val="808080" w:themeColor="background1" w:themeShade="80"/>
+                <w:sz w:val="16"/>
+                <w:szCs w:val="16"/>
+                <w:lang w:val="en-US"/>
+              </w:rPr>
+              <w:t xml:space="preserve"> blank </w:t>
             </w:r>
             <w:r>
               <w:rPr>
@@ -1876,9 +2055,19 @@
             <w:tcW w:w="2689" w:type="dxa"/>
           </w:tcPr>
           <w:p>
-            <w:r>
-              <w:t>Ruled lines</w:t>
-            </w:r>
+            <w:proofErr w:type="spellStart"/>
+            <w:r>
+              <w:t>Ruled</w:t>
+            </w:r>
+            <w:proofErr w:type="spellEnd"/>
+            <w:r>
+              <w:t xml:space="preserve"> </w:t>
+            </w:r>
+            <w:proofErr w:type="spellStart"/>
+            <w:r>
+              <w:t>lines</w:t>
+            </w:r>
+            <w:proofErr w:type="spellEnd"/>
           </w:p>
           <w:p>
             <w:r>
@@ -1915,9 +2104,19 @@
             <w:tcW w:w="2689" w:type="dxa"/>
           </w:tcPr>
           <w:p>
-            <w:r>
-              <w:t>Written lines</w:t>
-            </w:r>
+            <w:proofErr w:type="spellStart"/>
+            <w:r>
+              <w:t>Written</w:t>
+            </w:r>
+            <w:proofErr w:type="spellEnd"/>
+            <w:r>
+              <w:t xml:space="preserve"> </w:t>
+            </w:r>
+            <w:proofErr w:type="spellStart"/>
+            <w:r>
+              <w:t>lines</w:t>
+            </w:r>
+            <w:proofErr w:type="spellEnd"/>
           </w:p>
           <w:p>
             <w:r>
@@ -2085,14 +2284,25 @@
                 <w:lang w:val="en-US"/>
               </w:rPr>
             </w:pPr>
-            <w:r>
-              <w:rPr>
-                <w:color w:val="808080" w:themeColor="background1" w:themeShade="80"/>
-                <w:sz w:val="16"/>
-                <w:szCs w:val="16"/>
-                <w:lang w:val="en-US"/>
-              </w:rPr>
-              <w:t>e.g. 5 mm</w:t>
+            <w:proofErr w:type="gramStart"/>
+            <w:r>
+              <w:rPr>
+                <w:color w:val="808080" w:themeColor="background1" w:themeShade="80"/>
+                <w:sz w:val="16"/>
+                <w:szCs w:val="16"/>
+                <w:lang w:val="en-US"/>
+              </w:rPr>
+              <w:t>e.g.</w:t>
+            </w:r>
+            <w:proofErr w:type="gramEnd"/>
+            <w:r>
+              <w:rPr>
+                <w:color w:val="808080" w:themeColor="background1" w:themeShade="80"/>
+                <w:sz w:val="16"/>
+                <w:szCs w:val="16"/>
+                <w:lang w:val="en-US"/>
+              </w:rPr>
+              <w:t xml:space="preserve"> 5 mm</w:t>
             </w:r>
           </w:p>
         </w:tc>
@@ -2156,8 +2366,19 @@
                 <w:szCs w:val="16"/>
                 <w:lang w:val="en-US"/>
               </w:rPr>
-              <w:t>Free text, type of ruling (dry point, lead, etc.), pricking,..</w:t>
-            </w:r>
+              <w:t xml:space="preserve">Free text, type of ruling (dry point, lead, etc.), </w:t>
+            </w:r>
+            <w:proofErr w:type="gramStart"/>
+            <w:r>
+              <w:rPr>
+                <w:color w:val="808080" w:themeColor="background1" w:themeShade="80"/>
+                <w:sz w:val="16"/>
+                <w:szCs w:val="16"/>
+                <w:lang w:val="en-US"/>
+              </w:rPr>
+              <w:t>pricking,..</w:t>
+            </w:r>
+            <w:proofErr w:type="gramEnd"/>
           </w:p>
         </w:tc>
         <w:tc>
@@ -2329,7 +2550,16 @@
           <w:szCs w:val="18"/>
           <w:lang w:val="en-US"/>
         </w:rPr>
-        <w:t xml:space="preserve">Here you can provide relevant information that did not fit into the form above. </w:t>
+        <w:t>Here you can provide relevant information that did not fit into the form above</w:t>
+      </w:r>
+      <w:r>
+        <w:rPr>
+          <w:color w:val="808080" w:themeColor="background1" w:themeShade="80"/>
+          <w:sz w:val="18"/>
+          <w:szCs w:val="18"/>
+          <w:lang w:val="en-US"/>
+        </w:rPr>
+        <w:t>, e.g., literature</w:t>
       </w:r>
     </w:p>
     <w:p>

</xml_diff>